<commit_message>
updated to auto implement properties
</commit_message>
<xml_diff>
--- a/question2.docx
+++ b/question2.docx
@@ -1,6 +1,6 @@
 
 <file path=word/document.xml><?xml version="1.0" encoding="utf-8"?>
-<w:document xmlns:wpc="http://schemas.microsoft.com/office/word/2010/wordprocessingCanvas" xmlns:cx="http://schemas.microsoft.com/office/drawing/2014/chartex" xmlns:cx1="http://schemas.microsoft.com/office/drawing/2015/9/8/chartex" xmlns:mc="http://schemas.openxmlformats.org/markup-compatibility/2006" xmlns:o="urn:schemas-microsoft-com:office:office" xmlns:r="http://schemas.openxmlformats.org/officeDocument/2006/relationships" xmlns:m="http://schemas.openxmlformats.org/officeDocument/2006/math" xmlns:v="urn:schemas-microsoft-com:vml" xmlns:wp14="http://schemas.microsoft.com/office/word/2010/wordprocessingDrawing" xmlns:wp="http://schemas.openxmlformats.org/drawingml/2006/wordprocessingDrawing" xmlns:w10="urn:schemas-microsoft-com:office:word" xmlns:w="http://schemas.openxmlformats.org/wordprocessingml/2006/main" xmlns:w14="http://schemas.microsoft.com/office/word/2010/wordml" xmlns:w15="http://schemas.microsoft.com/office/word/2012/wordml" xmlns:w16se="http://schemas.microsoft.com/office/word/2015/wordml/symex" xmlns:wpg="http://schemas.microsoft.com/office/word/2010/wordprocessingGroup" xmlns:wpi="http://schemas.microsoft.com/office/word/2010/wordprocessingInk" xmlns:wne="http://schemas.microsoft.com/office/word/2006/wordml" xmlns:wps="http://schemas.microsoft.com/office/word/2010/wordprocessingShape" mc:Ignorable="w14 w15 w16se wp14">
+<w:document xmlns:wpc="http://schemas.microsoft.com/office/word/2010/wordprocessingCanvas" xmlns:cx="http://schemas.microsoft.com/office/drawing/2014/chartex" xmlns:cx1="http://schemas.microsoft.com/office/drawing/2015/9/8/chartex" xmlns:cx2="http://schemas.microsoft.com/office/drawing/2015/10/21/chartex" xmlns:cx3="http://schemas.microsoft.com/office/drawing/2016/5/9/chartex" xmlns:cx4="http://schemas.microsoft.com/office/drawing/2016/5/10/chartex" xmlns:cx5="http://schemas.microsoft.com/office/drawing/2016/5/11/chartex" xmlns:cx6="http://schemas.microsoft.com/office/drawing/2016/5/12/chartex" xmlns:cx7="http://schemas.microsoft.com/office/drawing/2016/5/13/chartex" xmlns:cx8="http://schemas.microsoft.com/office/drawing/2016/5/14/chartex" xmlns:mc="http://schemas.openxmlformats.org/markup-compatibility/2006" xmlns:aink="http://schemas.microsoft.com/office/drawing/2016/ink" xmlns:am3d="http://schemas.microsoft.com/office/drawing/2017/model3d" xmlns:o="urn:schemas-microsoft-com:office:office" xmlns:r="http://schemas.openxmlformats.org/officeDocument/2006/relationships" xmlns:m="http://schemas.openxmlformats.org/officeDocument/2006/math" xmlns:v="urn:schemas-microsoft-com:vml" xmlns:wp14="http://schemas.microsoft.com/office/word/2010/wordprocessingDrawing" xmlns:wp="http://schemas.openxmlformats.org/drawingml/2006/wordprocessingDrawing" xmlns:w10="urn:schemas-microsoft-com:office:word" xmlns:w="http://schemas.openxmlformats.org/wordprocessingml/2006/main" xmlns:w14="http://schemas.microsoft.com/office/word/2010/wordml" xmlns:w15="http://schemas.microsoft.com/office/word/2012/wordml" xmlns:w16cid="http://schemas.microsoft.com/office/word/2016/wordml/cid" xmlns:w16se="http://schemas.microsoft.com/office/word/2015/wordml/symex" xmlns:wpg="http://schemas.microsoft.com/office/word/2010/wordprocessingGroup" xmlns:wpi="http://schemas.microsoft.com/office/word/2010/wordprocessingInk" xmlns:wne="http://schemas.microsoft.com/office/word/2006/wordml" xmlns:wps="http://schemas.microsoft.com/office/word/2010/wordprocessingShape" mc:Ignorable="w14 w15 w16se w16cid wp14">
   <w:body>
     <w:tbl>
       <w:tblPr>
@@ -61,7 +61,7 @@
                 <w:sz w:val="24"/>
                 <w:szCs w:val="24"/>
               </w:rPr>
-              <w:t>-</w:t>
+              <w:t>+</w:t>
             </w:r>
             <w:r>
               <w:rPr>
@@ -77,7 +77,15 @@
                 <w:sz w:val="24"/>
                 <w:szCs w:val="24"/>
               </w:rPr>
-              <w:t>colour: string</w:t>
+              <w:t>&lt;&lt;property&gt;&gt; c</w:t>
+            </w:r>
+            <w:r>
+              <w:rPr>
+                <w:rFonts w:ascii="Verdana" w:eastAsia="Calibri" w:hAnsi="Verdana" w:cs="Calibri"/>
+                <w:sz w:val="24"/>
+                <w:szCs w:val="24"/>
+              </w:rPr>
+              <w:t>olour: string</w:t>
             </w:r>
           </w:p>
           <w:p>
@@ -96,7 +104,15 @@
                 <w:sz w:val="24"/>
                 <w:szCs w:val="24"/>
               </w:rPr>
-              <w:t>- make: string</w:t>
+              <w:t>+ &lt;&lt;property&gt;&gt; m</w:t>
+            </w:r>
+            <w:r>
+              <w:rPr>
+                <w:rFonts w:ascii="Verdana" w:eastAsia="Calibri" w:hAnsi="Verdana" w:cs="Calibri"/>
+                <w:sz w:val="24"/>
+                <w:szCs w:val="24"/>
+              </w:rPr>
+              <w:t>ake: string</w:t>
             </w:r>
           </w:p>
           <w:p>
@@ -119,7 +135,18 @@
                 <w:szCs w:val="24"/>
                 <w:lang w:val="en-NZ"/>
               </w:rPr>
-              <w:t>- gearbox</w:t>
+              <w:t>+ &lt;&lt;property&gt;&gt; g</w:t>
+            </w:r>
+            <w:bookmarkStart w:id="0" w:name="_GoBack"/>
+            <w:bookmarkEnd w:id="0"/>
+            <w:r>
+              <w:rPr>
+                <w:rFonts w:ascii="Verdana" w:eastAsia="Calibri" w:hAnsi="Verdana" w:cs="Calibri"/>
+                <w:sz w:val="24"/>
+                <w:szCs w:val="24"/>
+                <w:lang w:val="en-NZ"/>
+              </w:rPr>
+              <w:t>earbox</w:t>
             </w:r>
             <w:r>
               <w:rPr>
@@ -141,199 +168,13 @@
           <w:p>
             <w:pPr>
               <w:spacing w:before="120" w:after="120"/>
-              <w:ind w:left="596" w:hanging="567"/>
+              <w:ind w:left="171"/>
               <w:rPr>
                 <w:rFonts w:ascii="Verdana" w:eastAsia="Calibri" w:hAnsi="Verdana" w:cs="Calibri"/>
                 <w:sz w:val="24"/>
                 <w:szCs w:val="24"/>
               </w:rPr>
             </w:pPr>
-            <w:r>
-              <w:rPr>
-                <w:rFonts w:ascii="Verdana" w:eastAsia="Calibri" w:hAnsi="Verdana" w:cs="Calibri"/>
-                <w:sz w:val="24"/>
-                <w:szCs w:val="24"/>
-              </w:rPr>
-              <w:t xml:space="preserve"> + GetColour(): string</w:t>
-            </w:r>
-          </w:p>
-          <w:p>
-            <w:pPr>
-              <w:spacing w:before="120" w:after="120"/>
-              <w:ind w:left="596" w:hanging="567"/>
-              <w:rPr>
-                <w:rFonts w:ascii="Verdana" w:eastAsia="Calibri" w:hAnsi="Verdana" w:cs="Calibri"/>
-                <w:sz w:val="24"/>
-                <w:szCs w:val="24"/>
-              </w:rPr>
-            </w:pPr>
-            <w:r>
-              <w:rPr>
-                <w:rFonts w:ascii="Verdana" w:eastAsia="Calibri" w:hAnsi="Verdana" w:cs="Calibri"/>
-                <w:sz w:val="24"/>
-                <w:szCs w:val="24"/>
-              </w:rPr>
-              <w:t xml:space="preserve"> + SetColour(col: string)</w:t>
-            </w:r>
-          </w:p>
-          <w:p>
-            <w:pPr>
-              <w:spacing w:before="120" w:after="120"/>
-              <w:ind w:left="596" w:hanging="567"/>
-              <w:rPr>
-                <w:rFonts w:ascii="Verdana" w:eastAsia="Calibri" w:hAnsi="Verdana" w:cs="Calibri"/>
-                <w:sz w:val="24"/>
-                <w:szCs w:val="24"/>
-              </w:rPr>
-            </w:pPr>
-            <w:r>
-              <w:rPr>
-                <w:rFonts w:ascii="Verdana" w:eastAsia="Calibri" w:hAnsi="Verdana" w:cs="Calibri"/>
-                <w:sz w:val="24"/>
-                <w:szCs w:val="24"/>
-              </w:rPr>
-              <w:t xml:space="preserve"> + GetMake(): string</w:t>
-            </w:r>
-          </w:p>
-          <w:p>
-            <w:pPr>
-              <w:spacing w:before="120" w:after="120"/>
-              <w:ind w:left="596" w:hanging="567"/>
-              <w:rPr>
-                <w:rFonts w:ascii="Verdana" w:eastAsia="Calibri" w:hAnsi="Verdana" w:cs="Calibri"/>
-                <w:sz w:val="24"/>
-                <w:szCs w:val="24"/>
-              </w:rPr>
-            </w:pPr>
-            <w:r>
-              <w:rPr>
-                <w:rFonts w:ascii="Verdana" w:eastAsia="Calibri" w:hAnsi="Verdana" w:cs="Calibri"/>
-                <w:sz w:val="24"/>
-                <w:szCs w:val="24"/>
-              </w:rPr>
-              <w:t xml:space="preserve"> + SetMake(mk: string)</w:t>
-            </w:r>
-          </w:p>
-          <w:p>
-            <w:pPr>
-              <w:spacing w:before="120" w:after="120"/>
-              <w:ind w:left="596" w:hanging="567"/>
-              <w:rPr>
-                <w:rFonts w:ascii="Verdana" w:eastAsia="Calibri" w:hAnsi="Verdana" w:cs="Calibri"/>
-                <w:sz w:val="24"/>
-                <w:szCs w:val="24"/>
-              </w:rPr>
-            </w:pPr>
-            <w:r>
-              <w:rPr>
-                <w:rFonts w:ascii="Verdana" w:eastAsia="Calibri" w:hAnsi="Verdana" w:cs="Calibri"/>
-                <w:sz w:val="24"/>
-                <w:szCs w:val="24"/>
-              </w:rPr>
-              <w:t xml:space="preserve"> + GetGearbox(): string</w:t>
-            </w:r>
-          </w:p>
-          <w:p>
-            <w:pPr>
-              <w:spacing w:before="120" w:after="120"/>
-              <w:ind w:left="596" w:hanging="567"/>
-              <w:rPr>
-                <w:rFonts w:ascii="Verdana" w:eastAsia="Calibri" w:hAnsi="Verdana" w:cs="Calibri"/>
-                <w:sz w:val="24"/>
-                <w:szCs w:val="24"/>
-              </w:rPr>
-            </w:pPr>
-            <w:r>
-              <w:rPr>
-                <w:rFonts w:ascii="Verdana" w:eastAsia="Calibri" w:hAnsi="Verdana" w:cs="Calibri"/>
-                <w:sz w:val="24"/>
-                <w:szCs w:val="24"/>
-              </w:rPr>
-              <w:t xml:space="preserve"> + SetColour(gbox: string)</w:t>
-            </w:r>
-          </w:p>
-          <w:p>
-            <w:pPr>
-              <w:spacing w:before="120" w:after="120"/>
-              <w:ind w:left="596" w:hanging="567"/>
-              <w:rPr>
-                <w:rFonts w:ascii="Verdana" w:eastAsia="Calibri" w:hAnsi="Verdana" w:cs="Calibri"/>
-                <w:sz w:val="24"/>
-                <w:szCs w:val="24"/>
-              </w:rPr>
-            </w:pPr>
-            <w:r>
-              <w:rPr>
-                <w:rFonts w:ascii="Verdana" w:eastAsia="Calibri" w:hAnsi="Verdana" w:cs="Calibri"/>
-                <w:sz w:val="24"/>
-                <w:szCs w:val="24"/>
-              </w:rPr>
-              <w:t xml:space="preserve"> + </w:t>
-            </w:r>
-            <w:r>
-              <w:rPr>
-                <w:rFonts w:ascii="Verdana" w:eastAsia="Calibri" w:hAnsi="Verdana" w:cs="Calibri"/>
-                <w:sz w:val="24"/>
-                <w:szCs w:val="24"/>
-              </w:rPr>
-              <w:t>Car</w:t>
-            </w:r>
-            <w:r>
-              <w:rPr>
-                <w:rFonts w:ascii="Verdana" w:eastAsia="Calibri" w:hAnsi="Verdana" w:cs="Calibri"/>
-                <w:sz w:val="24"/>
-                <w:szCs w:val="24"/>
-              </w:rPr>
-              <w:t>(</w:t>
-            </w:r>
-            <w:r>
-              <w:rPr>
-                <w:rFonts w:ascii="Verdana" w:eastAsia="Calibri" w:hAnsi="Verdana" w:cs="Calibri"/>
-                <w:sz w:val="24"/>
-                <w:szCs w:val="24"/>
-              </w:rPr>
-              <w:t>_colour:</w:t>
-            </w:r>
-            <w:r>
-              <w:rPr>
-                <w:rFonts w:ascii="Verdana" w:eastAsia="Calibri" w:hAnsi="Verdana" w:cs="Calibri"/>
-                <w:sz w:val="24"/>
-                <w:szCs w:val="24"/>
-              </w:rPr>
-              <w:t xml:space="preserve"> </w:t>
-            </w:r>
-            <w:r>
-              <w:rPr>
-                <w:rFonts w:ascii="Verdana" w:eastAsia="Calibri" w:hAnsi="Verdana" w:cs="Calibri"/>
-                <w:sz w:val="24"/>
-                <w:szCs w:val="24"/>
-              </w:rPr>
-              <w:t>string, _make</w:t>
-            </w:r>
-            <w:r>
-              <w:rPr>
-                <w:rFonts w:ascii="Verdana" w:eastAsia="Calibri" w:hAnsi="Verdana" w:cs="Calibri"/>
-                <w:sz w:val="24"/>
-                <w:szCs w:val="24"/>
-              </w:rPr>
-              <w:t>:</w:t>
-            </w:r>
-            <w:r>
-              <w:rPr>
-                <w:rFonts w:ascii="Verdana" w:eastAsia="Calibri" w:hAnsi="Verdana" w:cs="Calibri"/>
-                <w:sz w:val="24"/>
-                <w:szCs w:val="24"/>
-              </w:rPr>
-              <w:t xml:space="preserve"> string, _gearbox</w:t>
-            </w:r>
-            <w:r>
-              <w:rPr>
-                <w:rFonts w:ascii="Verdana" w:eastAsia="Calibri" w:hAnsi="Verdana" w:cs="Calibri"/>
-                <w:sz w:val="24"/>
-                <w:szCs w:val="24"/>
-              </w:rPr>
-              <w:t>: string)</w:t>
-            </w:r>
           </w:p>
         </w:tc>
       </w:tr>
@@ -357,8 +198,6 @@
         </w:rPr>
         <w:t xml:space="preserve"> – UML Diagram</w:t>
       </w:r>
-      <w:bookmarkStart w:id="0" w:name="_GoBack"/>
-      <w:bookmarkEnd w:id="0"/>
     </w:p>
     <w:sectPr>
       <w:pgSz w:w="11906" w:h="16838"/>
@@ -371,7 +210,7 @@
 </file>
 
 <file path=word/endnotes.xml><?xml version="1.0" encoding="utf-8"?>
-<w:endnotes xmlns:wpc="http://schemas.microsoft.com/office/word/2010/wordprocessingCanvas" xmlns:cx="http://schemas.microsoft.com/office/drawing/2014/chartex" xmlns:cx1="http://schemas.microsoft.com/office/drawing/2015/9/8/chartex" xmlns:mc="http://schemas.openxmlformats.org/markup-compatibility/2006" xmlns:o="urn:schemas-microsoft-com:office:office" xmlns:r="http://schemas.openxmlformats.org/officeDocument/2006/relationships" xmlns:m="http://schemas.openxmlformats.org/officeDocument/2006/math" xmlns:v="urn:schemas-microsoft-com:vml" xmlns:wp14="http://schemas.microsoft.com/office/word/2010/wordprocessingDrawing" xmlns:wp="http://schemas.openxmlformats.org/drawingml/2006/wordprocessingDrawing" xmlns:w10="urn:schemas-microsoft-com:office:word" xmlns:w="http://schemas.openxmlformats.org/wordprocessingml/2006/main" xmlns:w14="http://schemas.microsoft.com/office/word/2010/wordml" xmlns:w15="http://schemas.microsoft.com/office/word/2012/wordml" xmlns:w16se="http://schemas.microsoft.com/office/word/2015/wordml/symex" xmlns:wpg="http://schemas.microsoft.com/office/word/2010/wordprocessingGroup" xmlns:wpi="http://schemas.microsoft.com/office/word/2010/wordprocessingInk" xmlns:wne="http://schemas.microsoft.com/office/word/2006/wordml" xmlns:wps="http://schemas.microsoft.com/office/word/2010/wordprocessingShape" mc:Ignorable="w14 w15 w16se wp14">
+<w:endnotes xmlns:wpc="http://schemas.microsoft.com/office/word/2010/wordprocessingCanvas" xmlns:cx="http://schemas.microsoft.com/office/drawing/2014/chartex" xmlns:cx1="http://schemas.microsoft.com/office/drawing/2015/9/8/chartex" xmlns:cx2="http://schemas.microsoft.com/office/drawing/2015/10/21/chartex" xmlns:cx3="http://schemas.microsoft.com/office/drawing/2016/5/9/chartex" xmlns:cx4="http://schemas.microsoft.com/office/drawing/2016/5/10/chartex" xmlns:cx5="http://schemas.microsoft.com/office/drawing/2016/5/11/chartex" xmlns:cx6="http://schemas.microsoft.com/office/drawing/2016/5/12/chartex" xmlns:cx7="http://schemas.microsoft.com/office/drawing/2016/5/13/chartex" xmlns:cx8="http://schemas.microsoft.com/office/drawing/2016/5/14/chartex" xmlns:mc="http://schemas.openxmlformats.org/markup-compatibility/2006" xmlns:aink="http://schemas.microsoft.com/office/drawing/2016/ink" xmlns:am3d="http://schemas.microsoft.com/office/drawing/2017/model3d" xmlns:o="urn:schemas-microsoft-com:office:office" xmlns:r="http://schemas.openxmlformats.org/officeDocument/2006/relationships" xmlns:m="http://schemas.openxmlformats.org/officeDocument/2006/math" xmlns:v="urn:schemas-microsoft-com:vml" xmlns:wp14="http://schemas.microsoft.com/office/word/2010/wordprocessingDrawing" xmlns:wp="http://schemas.openxmlformats.org/drawingml/2006/wordprocessingDrawing" xmlns:w10="urn:schemas-microsoft-com:office:word" xmlns:w="http://schemas.openxmlformats.org/wordprocessingml/2006/main" xmlns:w14="http://schemas.microsoft.com/office/word/2010/wordml" xmlns:w15="http://schemas.microsoft.com/office/word/2012/wordml" xmlns:w16cid="http://schemas.microsoft.com/office/word/2016/wordml/cid" xmlns:w16se="http://schemas.microsoft.com/office/word/2015/wordml/symex" xmlns:wpg="http://schemas.microsoft.com/office/word/2010/wordprocessingGroup" xmlns:wpi="http://schemas.microsoft.com/office/word/2010/wordprocessingInk" xmlns:wne="http://schemas.microsoft.com/office/word/2006/wordml" xmlns:wps="http://schemas.microsoft.com/office/word/2010/wordprocessingShape" mc:Ignorable="w14 w15 w16se w16cid wp14">
   <w:endnote w:type="separator" w:id="-1">
     <w:p>
       <w:pPr>
@@ -396,7 +235,7 @@
 </file>
 
 <file path=word/footnotes.xml><?xml version="1.0" encoding="utf-8"?>
-<w:footnotes xmlns:wpc="http://schemas.microsoft.com/office/word/2010/wordprocessingCanvas" xmlns:cx="http://schemas.microsoft.com/office/drawing/2014/chartex" xmlns:cx1="http://schemas.microsoft.com/office/drawing/2015/9/8/chartex" xmlns:mc="http://schemas.openxmlformats.org/markup-compatibility/2006" xmlns:o="urn:schemas-microsoft-com:office:office" xmlns:r="http://schemas.openxmlformats.org/officeDocument/2006/relationships" xmlns:m="http://schemas.openxmlformats.org/officeDocument/2006/math" xmlns:v="urn:schemas-microsoft-com:vml" xmlns:wp14="http://schemas.microsoft.com/office/word/2010/wordprocessingDrawing" xmlns:wp="http://schemas.openxmlformats.org/drawingml/2006/wordprocessingDrawing" xmlns:w10="urn:schemas-microsoft-com:office:word" xmlns:w="http://schemas.openxmlformats.org/wordprocessingml/2006/main" xmlns:w14="http://schemas.microsoft.com/office/word/2010/wordml" xmlns:w15="http://schemas.microsoft.com/office/word/2012/wordml" xmlns:w16se="http://schemas.microsoft.com/office/word/2015/wordml/symex" xmlns:wpg="http://schemas.microsoft.com/office/word/2010/wordprocessingGroup" xmlns:wpi="http://schemas.microsoft.com/office/word/2010/wordprocessingInk" xmlns:wne="http://schemas.microsoft.com/office/word/2006/wordml" xmlns:wps="http://schemas.microsoft.com/office/word/2010/wordprocessingShape" mc:Ignorable="w14 w15 w16se wp14">
+<w:footnotes xmlns:wpc="http://schemas.microsoft.com/office/word/2010/wordprocessingCanvas" xmlns:cx="http://schemas.microsoft.com/office/drawing/2014/chartex" xmlns:cx1="http://schemas.microsoft.com/office/drawing/2015/9/8/chartex" xmlns:cx2="http://schemas.microsoft.com/office/drawing/2015/10/21/chartex" xmlns:cx3="http://schemas.microsoft.com/office/drawing/2016/5/9/chartex" xmlns:cx4="http://schemas.microsoft.com/office/drawing/2016/5/10/chartex" xmlns:cx5="http://schemas.microsoft.com/office/drawing/2016/5/11/chartex" xmlns:cx6="http://schemas.microsoft.com/office/drawing/2016/5/12/chartex" xmlns:cx7="http://schemas.microsoft.com/office/drawing/2016/5/13/chartex" xmlns:cx8="http://schemas.microsoft.com/office/drawing/2016/5/14/chartex" xmlns:mc="http://schemas.openxmlformats.org/markup-compatibility/2006" xmlns:aink="http://schemas.microsoft.com/office/drawing/2016/ink" xmlns:am3d="http://schemas.microsoft.com/office/drawing/2017/model3d" xmlns:o="urn:schemas-microsoft-com:office:office" xmlns:r="http://schemas.openxmlformats.org/officeDocument/2006/relationships" xmlns:m="http://schemas.openxmlformats.org/officeDocument/2006/math" xmlns:v="urn:schemas-microsoft-com:vml" xmlns:wp14="http://schemas.microsoft.com/office/word/2010/wordprocessingDrawing" xmlns:wp="http://schemas.openxmlformats.org/drawingml/2006/wordprocessingDrawing" xmlns:w10="urn:schemas-microsoft-com:office:word" xmlns:w="http://schemas.openxmlformats.org/wordprocessingml/2006/main" xmlns:w14="http://schemas.microsoft.com/office/word/2010/wordml" xmlns:w15="http://schemas.microsoft.com/office/word/2012/wordml" xmlns:w16cid="http://schemas.microsoft.com/office/word/2016/wordml/cid" xmlns:w16se="http://schemas.microsoft.com/office/word/2015/wordml/symex" xmlns:wpg="http://schemas.microsoft.com/office/word/2010/wordprocessingGroup" xmlns:wpi="http://schemas.microsoft.com/office/word/2010/wordprocessingInk" xmlns:wne="http://schemas.microsoft.com/office/word/2006/wordml" xmlns:wps="http://schemas.microsoft.com/office/word/2010/wordprocessingShape" mc:Ignorable="w14 w15 w16se w16cid wp14">
   <w:footnote w:type="separator" w:id="-1">
     <w:p>
       <w:pPr>
@@ -421,7 +260,7 @@
 </file>
 
 <file path=word/styles.xml><?xml version="1.0" encoding="utf-8"?>
-<w:styles xmlns:mc="http://schemas.openxmlformats.org/markup-compatibility/2006" xmlns:r="http://schemas.openxmlformats.org/officeDocument/2006/relationships" xmlns:w="http://schemas.openxmlformats.org/wordprocessingml/2006/main" xmlns:w14="http://schemas.microsoft.com/office/word/2010/wordml" xmlns:w15="http://schemas.microsoft.com/office/word/2012/wordml" xmlns:w16se="http://schemas.microsoft.com/office/word/2015/wordml/symex" mc:Ignorable="w14 w15 w16se">
+<w:styles xmlns:mc="http://schemas.openxmlformats.org/markup-compatibility/2006" xmlns:r="http://schemas.openxmlformats.org/officeDocument/2006/relationships" xmlns:w="http://schemas.openxmlformats.org/wordprocessingml/2006/main" xmlns:w14="http://schemas.microsoft.com/office/word/2010/wordml" xmlns:w15="http://schemas.microsoft.com/office/word/2012/wordml" xmlns:w16cid="http://schemas.microsoft.com/office/word/2016/wordml/cid" xmlns:w16se="http://schemas.microsoft.com/office/word/2015/wordml/symex" mc:Ignorable="w14 w15 w16se w16cid">
   <w:docDefaults>
     <w:rPrDefault>
       <w:rPr>
@@ -437,7 +276,7 @@
       </w:pPr>
     </w:pPrDefault>
   </w:docDefaults>
-  <w:latentStyles w:defLockedState="0" w:defUIPriority="99" w:defSemiHidden="0" w:defUnhideWhenUsed="0" w:defQFormat="0" w:count="371">
+  <w:latentStyles w:defLockedState="0" w:defUIPriority="99" w:defSemiHidden="0" w:defUnhideWhenUsed="0" w:defQFormat="0" w:count="375">
     <w:lsdException w:name="Normal" w:uiPriority="0" w:qFormat="1"/>
     <w:lsdException w:name="heading 1" w:uiPriority="9" w:qFormat="1"/>
     <w:lsdException w:name="heading 2" w:semiHidden="1" w:uiPriority="9" w:unhideWhenUsed="1" w:qFormat="1"/>
@@ -809,6 +648,10 @@
     <w:lsdException w:name="List Table 5 Dark Accent 6" w:uiPriority="50"/>
     <w:lsdException w:name="List Table 6 Colorful Accent 6" w:uiPriority="51"/>
     <w:lsdException w:name="List Table 7 Colorful Accent 6" w:uiPriority="52"/>
+    <w:lsdException w:name="Mention" w:semiHidden="1" w:unhideWhenUsed="1"/>
+    <w:lsdException w:name="Smart Hyperlink" w:semiHidden="1" w:unhideWhenUsed="1"/>
+    <w:lsdException w:name="Hashtag" w:semiHidden="1" w:unhideWhenUsed="1"/>
+    <w:lsdException w:name="Unresolved Mention" w:semiHidden="1" w:unhideWhenUsed="1"/>
   </w:latentStyles>
   <w:style w:type="paragraph" w:default="1" w:styleId="Normal">
     <w:name w:val="Normal"/>

</xml_diff>